<commit_message>
Updated README.md and deleted redundant files
</commit_message>
<xml_diff>
--- a/Documents/GroupContract/group5contract.docx
+++ b/Documents/GroupContract/group5contract.docx
@@ -1,6 +1,6 @@
 
 <file path=word/document.xml><?xml version="1.0" encoding="utf-8"?>
-<w:document xmlns:wpc="http://schemas.microsoft.com/office/word/2010/wordprocessingCanvas" xmlns:cx="http://schemas.microsoft.com/office/drawing/2014/chartex" xmlns:cx1="http://schemas.microsoft.com/office/drawing/2015/9/8/chartex" xmlns:cx2="http://schemas.microsoft.com/office/drawing/2015/10/21/chartex" xmlns:cx3="http://schemas.microsoft.com/office/drawing/2016/5/9/chartex" xmlns:cx4="http://schemas.microsoft.com/office/drawing/2016/5/10/chartex" xmlns:cx5="http://schemas.microsoft.com/office/drawing/2016/5/11/chartex" xmlns:cx6="http://schemas.microsoft.com/office/drawing/2016/5/12/chartex" xmlns:cx7="http://schemas.microsoft.com/office/drawing/2016/5/13/chartex" xmlns:cx8="http://schemas.microsoft.com/office/drawing/2016/5/14/chartex" xmlns:mc="http://schemas.openxmlformats.org/markup-compatibility/2006" xmlns:aink="http://schemas.microsoft.com/office/drawing/2016/ink" xmlns:am3d="http://schemas.microsoft.com/office/drawing/2017/model3d" xmlns:o="urn:schemas-microsoft-com:office:office" xmlns:oel="http://schemas.microsoft.com/office/2019/extlst" xmlns:r="http://schemas.openxmlformats.org/officeDocument/2006/relationships" xmlns:m="http://schemas.openxmlformats.org/officeDocument/2006/math" xmlns:v="urn:schemas-microsoft-com:vml" xmlns:wp14="http://schemas.microsoft.com/office/word/2010/wordprocessingDrawing" xmlns:wp="http://schemas.openxmlformats.org/drawingml/2006/wordprocessingDrawing" xmlns:w10="urn:schemas-microsoft-com:office:word" xmlns:w="http://schemas.openxmlformats.org/wordprocessingml/2006/main" xmlns:w14="http://schemas.microsoft.com/office/word/2010/wordml" xmlns:w15="http://schemas.microsoft.com/office/word/2012/wordml" xmlns:w16cex="http://schemas.microsoft.com/office/word/2018/wordml/cex" xmlns:w16cid="http://schemas.microsoft.com/office/word/2016/wordml/cid" xmlns:w16="http://schemas.microsoft.com/office/word/2018/wordml" xmlns:w16sdtdh="http://schemas.microsoft.com/office/word/2020/wordml/sdtdatahash" xmlns:w16se="http://schemas.microsoft.com/office/word/2015/wordml/symex" xmlns:wpg="http://schemas.microsoft.com/office/word/2010/wordprocessingGroup" xmlns:wpi="http://schemas.microsoft.com/office/word/2010/wordprocessingInk" xmlns:wne="http://schemas.microsoft.com/office/word/2006/wordml" xmlns:wps="http://schemas.microsoft.com/office/word/2010/wordprocessingShape" mc:Ignorable="w14 w15 w16se w16cid w16 w16cex w16sdtdh wp14">
+<w:document xmlns:wpc="http://schemas.microsoft.com/office/word/2010/wordprocessingCanvas" xmlns:cx="http://schemas.microsoft.com/office/drawing/2014/chartex" xmlns:cx1="http://schemas.microsoft.com/office/drawing/2015/9/8/chartex" xmlns:cx2="http://schemas.microsoft.com/office/drawing/2015/10/21/chartex" xmlns:cx3="http://schemas.microsoft.com/office/drawing/2016/5/9/chartex" xmlns:cx4="http://schemas.microsoft.com/office/drawing/2016/5/10/chartex" xmlns:cx5="http://schemas.microsoft.com/office/drawing/2016/5/11/chartex" xmlns:cx6="http://schemas.microsoft.com/office/drawing/2016/5/12/chartex" xmlns:cx7="http://schemas.microsoft.com/office/drawing/2016/5/13/chartex" xmlns:cx8="http://schemas.microsoft.com/office/drawing/2016/5/14/chartex" xmlns:mc="http://schemas.openxmlformats.org/markup-compatibility/2006" xmlns:aink="http://schemas.microsoft.com/office/drawing/2016/ink" xmlns:am3d="http://schemas.microsoft.com/office/drawing/2017/model3d" xmlns:o="urn:schemas-microsoft-com:office:office" xmlns:oel="http://schemas.microsoft.com/office/2019/extlst" xmlns:r="http://schemas.openxmlformats.org/officeDocument/2006/relationships" xmlns:m="http://schemas.openxmlformats.org/officeDocument/2006/math" xmlns:v="urn:schemas-microsoft-com:vml" xmlns:wp14="http://schemas.microsoft.com/office/word/2010/wordprocessingDrawing" xmlns:wp="http://schemas.openxmlformats.org/drawingml/2006/wordprocessingDrawing" xmlns:w10="urn:schemas-microsoft-com:office:word" xmlns:w="http://schemas.openxmlformats.org/wordprocessingml/2006/main" xmlns:w14="http://schemas.microsoft.com/office/word/2010/wordml" xmlns:w15="http://schemas.microsoft.com/office/word/2012/wordml" xmlns:w16cex="http://schemas.microsoft.com/office/word/2018/wordml/cex" xmlns:w16cid="http://schemas.microsoft.com/office/word/2016/wordml/cid" xmlns:w16="http://schemas.microsoft.com/office/word/2018/wordml" xmlns:w16du="http://schemas.microsoft.com/office/word/2023/wordml/word16du" xmlns:w16sdtdh="http://schemas.microsoft.com/office/word/2020/wordml/sdtdatahash" xmlns:w16se="http://schemas.microsoft.com/office/word/2015/wordml/symex" xmlns:wpg="http://schemas.microsoft.com/office/word/2010/wordprocessingGroup" xmlns:wpi="http://schemas.microsoft.com/office/word/2010/wordprocessingInk" xmlns:wne="http://schemas.microsoft.com/office/word/2006/wordml" xmlns:wps="http://schemas.microsoft.com/office/word/2010/wordprocessingShape" mc:Ignorable="w14 w15 w16se w16cid w16 w16cex w16sdtdh w16du wp14">
   <w:body>
     <w:p>
       <w:pPr>
@@ -148,11 +148,7 @@
           <w:tcPr>
             <w:tcW w:w="2338" w:type="dxa"/>
           </w:tcPr>
-          <w:p>
-            <w:r>
-              <w:t>6478572617</w:t>
-            </w:r>
-          </w:p>
+          <w:p/>
         </w:tc>
         <w:tc>
           <w:tcPr>
@@ -200,11 +196,7 @@
           <w:tcPr>
             <w:tcW w:w="2338" w:type="dxa"/>
           </w:tcPr>
-          <w:p>
-            <w:r>
-              <w:t>226-989-4915</w:t>
-            </w:r>
-          </w:p>
+          <w:p/>
         </w:tc>
         <w:tc>
           <w:tcPr>
@@ -242,11 +234,7 @@
           <w:tcPr>
             <w:tcW w:w="2338" w:type="dxa"/>
           </w:tcPr>
-          <w:p>
-            <w:r>
-              <w:t>647-468-2686</w:t>
-            </w:r>
-          </w:p>
+          <w:p/>
         </w:tc>
         <w:tc>
           <w:tcPr>
@@ -318,11 +306,7 @@
           <w:tcPr>
             <w:tcW w:w="2338" w:type="dxa"/>
           </w:tcPr>
-          <w:p>
-            <w:r>
-              <w:t>6479686891</w:t>
-            </w:r>
-          </w:p>
+          <w:p/>
         </w:tc>
         <w:tc>
           <w:tcPr>
@@ -1435,7 +1419,7 @@
           <w:noProof/>
         </w:rPr>
         <w:drawing>
-          <wp:inline distT="0" distB="0" distL="0" distR="0" wp14:anchorId="558CC96C" wp14:editId="76F92FA1">
+          <wp:inline distT="0" distB="0" distL="0" distR="0" wp14:anchorId="558CC96C" wp14:editId="4095D205">
             <wp:extent cx="1179830" cy="663654"/>
             <wp:effectExtent l="0" t="0" r="1270" b="3175"/>
             <wp:docPr id="1047901474" name="Picture 3" descr="A close-up of a signature&#10;&#10;Description automatically generated with medium confidence"/>
@@ -1531,7 +1515,7 @@
           <w:noProof/>
         </w:rPr>
         <w:drawing>
-          <wp:inline distT="0" distB="0" distL="0" distR="0" wp14:anchorId="1CAD8AC2" wp14:editId="4527AD01">
+          <wp:inline distT="0" distB="0" distL="0" distR="0" wp14:anchorId="1CAD8AC2" wp14:editId="3D59FEEE">
             <wp:extent cx="1282418" cy="721360"/>
             <wp:effectExtent l="0" t="0" r="0" b="2540"/>
             <wp:docPr id="374448505" name="Picture 4" descr="A close-up of a pen&#10;&#10;Description automatically generated with medium confidence"/>
@@ -1688,7 +1672,7 @@
 </file>
 
 <file path=word/styles.xml><?xml version="1.0" encoding="utf-8"?>
-<w:styles xmlns:mc="http://schemas.openxmlformats.org/markup-compatibility/2006" xmlns:r="http://schemas.openxmlformats.org/officeDocument/2006/relationships" xmlns:w="http://schemas.openxmlformats.org/wordprocessingml/2006/main" xmlns:w14="http://schemas.microsoft.com/office/word/2010/wordml" xmlns:w15="http://schemas.microsoft.com/office/word/2012/wordml" xmlns:w16cex="http://schemas.microsoft.com/office/word/2018/wordml/cex" xmlns:w16cid="http://schemas.microsoft.com/office/word/2016/wordml/cid" xmlns:w16="http://schemas.microsoft.com/office/word/2018/wordml" xmlns:w16sdtdh="http://schemas.microsoft.com/office/word/2020/wordml/sdtdatahash" xmlns:w16se="http://schemas.microsoft.com/office/word/2015/wordml/symex" mc:Ignorable="w14 w15 w16se w16cid w16 w16cex w16sdtdh">
+<w:styles xmlns:mc="http://schemas.openxmlformats.org/markup-compatibility/2006" xmlns:r="http://schemas.openxmlformats.org/officeDocument/2006/relationships" xmlns:w="http://schemas.openxmlformats.org/wordprocessingml/2006/main" xmlns:w14="http://schemas.microsoft.com/office/word/2010/wordml" xmlns:w15="http://schemas.microsoft.com/office/word/2012/wordml" xmlns:w16cex="http://schemas.microsoft.com/office/word/2018/wordml/cex" xmlns:w16cid="http://schemas.microsoft.com/office/word/2016/wordml/cid" xmlns:w16="http://schemas.microsoft.com/office/word/2018/wordml" xmlns:w16du="http://schemas.microsoft.com/office/word/2023/wordml/word16du" xmlns:w16sdtdh="http://schemas.microsoft.com/office/word/2020/wordml/sdtdatahash" xmlns:w16se="http://schemas.microsoft.com/office/word/2015/wordml/symex" mc:Ignorable="w14 w15 w16se w16cid w16 w16cex w16sdtdh w16du">
   <w:docDefaults>
     <w:rPrDefault>
       <w:rPr>
@@ -2583,6 +2567,14 @@
 </file>
 
 <file path=customXml/item1.xml><?xml version="1.0" encoding="utf-8"?>
+<p:properties xmlns:p="http://schemas.microsoft.com/office/2006/metadata/properties" xmlns:xsi="http://www.w3.org/2001/XMLSchema-instance" xmlns:pc="http://schemas.microsoft.com/office/infopath/2007/PartnerControls">
+  <documentManagement>
+    <_activity xmlns="c33d806e-85ff-47b8-ab89-7c36db82d9a5" xsi:nil="true"/>
+  </documentManagement>
+</p:properties>
+</file>
+
+<file path=customXml/item2.xml><?xml version="1.0" encoding="utf-8"?>
 <ct:contentTypeSchema xmlns:ct="http://schemas.microsoft.com/office/2006/metadata/contentType" xmlns:ma="http://schemas.microsoft.com/office/2006/metadata/properties/metaAttributes" ct:_="" ma:_="" ma:contentTypeName="Document" ma:contentTypeID="0x010100028036DB9253E343884719B1C7915947" ma:contentTypeVersion="9" ma:contentTypeDescription="Create a new document." ma:contentTypeScope="" ma:versionID="7d539b125de3cbf7882dc7de3c38f4ba">
   <xsd:schema xmlns:xsd="http://www.w3.org/2001/XMLSchema" xmlns:xs="http://www.w3.org/2001/XMLSchema" xmlns:p="http://schemas.microsoft.com/office/2006/metadata/properties" xmlns:ns3="c33d806e-85ff-47b8-ab89-7c36db82d9a5" xmlns:ns4="4313e631-ead6-4401-b987-9777031a179f" targetNamespace="http://schemas.microsoft.com/office/2006/metadata/properties" ma:root="true" ma:fieldsID="4a840c56c884bb5ca4b64f6094823079" ns3:_="" ns4:_="">
     <xsd:import namespace="c33d806e-85ff-47b8-ab89-7c36db82d9a5"/>
@@ -2777,14 +2769,6 @@
 </ct:contentTypeSchema>
 </file>
 
-<file path=customXml/item2.xml><?xml version="1.0" encoding="utf-8"?>
-<p:properties xmlns:p="http://schemas.microsoft.com/office/2006/metadata/properties" xmlns:xsi="http://www.w3.org/2001/XMLSchema-instance" xmlns:pc="http://schemas.microsoft.com/office/infopath/2007/PartnerControls">
-  <documentManagement>
-    <_activity xmlns="c33d806e-85ff-47b8-ab89-7c36db82d9a5" xsi:nil="true"/>
-  </documentManagement>
-</p:properties>
-</file>
-
 <file path=customXml/item3.xml><?xml version="1.0" encoding="utf-8"?>
 <?mso-contentType ?>
 <FormTemplates xmlns="http://schemas.microsoft.com/sharepoint/v3/contenttype/forms">
@@ -2795,6 +2779,16 @@
 </file>
 
 <file path=customXml/itemProps1.xml><?xml version="1.0" encoding="utf-8"?>
+<ds:datastoreItem xmlns:ds="http://schemas.openxmlformats.org/officeDocument/2006/customXml" ds:itemID="{784A122C-6FB8-43F3-88A9-F4ACD9EB5A43}">
+  <ds:schemaRefs>
+    <ds:schemaRef ds:uri="http://schemas.microsoft.com/office/2006/metadata/properties"/>
+    <ds:schemaRef ds:uri="http://schemas.microsoft.com/office/infopath/2007/PartnerControls"/>
+    <ds:schemaRef ds:uri="c33d806e-85ff-47b8-ab89-7c36db82d9a5"/>
+  </ds:schemaRefs>
+</ds:datastoreItem>
+</file>
+
+<file path=customXml/itemProps2.xml><?xml version="1.0" encoding="utf-8"?>
 <ds:datastoreItem xmlns:ds="http://schemas.openxmlformats.org/officeDocument/2006/customXml" ds:itemID="{58DD88B9-0EA1-4518-BB1A-7FCE1BEC33B8}">
   <ds:schemaRefs>
     <ds:schemaRef ds:uri="http://schemas.microsoft.com/office/2006/metadata/contentType"/>
@@ -2813,16 +2807,6 @@
 </ds:datastoreItem>
 </file>
 
-<file path=customXml/itemProps2.xml><?xml version="1.0" encoding="utf-8"?>
-<ds:datastoreItem xmlns:ds="http://schemas.openxmlformats.org/officeDocument/2006/customXml" ds:itemID="{784A122C-6FB8-43F3-88A9-F4ACD9EB5A43}">
-  <ds:schemaRefs>
-    <ds:schemaRef ds:uri="http://schemas.microsoft.com/office/2006/metadata/properties"/>
-    <ds:schemaRef ds:uri="http://schemas.microsoft.com/office/infopath/2007/PartnerControls"/>
-    <ds:schemaRef ds:uri="c33d806e-85ff-47b8-ab89-7c36db82d9a5"/>
-  </ds:schemaRefs>
-</ds:datastoreItem>
-</file>
-
 <file path=customXml/itemProps3.xml><?xml version="1.0" encoding="utf-8"?>
 <ds:datastoreItem xmlns:ds="http://schemas.openxmlformats.org/officeDocument/2006/customXml" ds:itemID="{6CD9A621-BF62-45A4-9393-C11533AA9D14}">
   <ds:schemaRefs>

</xml_diff>